<commit_message>
Cambio en marco teorico
Se removio:
modelo evolutivo
base de datos
aplicacion web

Se agrego:
arbol de objetivos
formulario
</commit_message>
<xml_diff>
--- a/Documentos/Partes/Marco teorico.docx
+++ b/Documentos/Partes/Marco teorico.docx
@@ -36,153 +36,11 @@
       <w:pPr>
         <w:pStyle w:val="Ttulo3"/>
       </w:pPr>
-      <w:bookmarkStart w:id="2" w:name="_Toc464637325"/>
-      <w:r>
-        <w:t>Aplicación Web</w:t>
+      <w:bookmarkStart w:id="2" w:name="_Toc464637328"/>
+      <w:r>
+        <w:t>Factibilidad</w:t>
       </w:r>
       <w:bookmarkEnd w:id="2"/>
-    </w:p>
-    <w:p>
-      <w:pPr>
-        <w:rPr>
-          <w:rFonts w:cs="Times New Roman"/>
-          <w:szCs w:val="24"/>
-        </w:rPr>
-      </w:pPr>
-      <w:r>
-        <w:rPr>
-          <w:rFonts w:cs="Times New Roman"/>
-          <w:szCs w:val="24"/>
-        </w:rPr>
-        <w:t>Una aplicación web (web-</w:t>
-      </w:r>
-      <w:proofErr w:type="spellStart"/>
-      <w:r>
-        <w:rPr>
-          <w:rFonts w:cs="Times New Roman"/>
-          <w:szCs w:val="24"/>
-        </w:rPr>
-        <w:t>based</w:t>
-      </w:r>
-      <w:proofErr w:type="spellEnd"/>
-      <w:r>
-        <w:rPr>
-          <w:rFonts w:cs="Times New Roman"/>
-          <w:szCs w:val="24"/>
-        </w:rPr>
-        <w:t xml:space="preserve"> </w:t>
-      </w:r>
-      <w:proofErr w:type="spellStart"/>
-      <w:r>
-        <w:rPr>
-          <w:rFonts w:cs="Times New Roman"/>
-          <w:szCs w:val="24"/>
-        </w:rPr>
-        <w:t>application</w:t>
-      </w:r>
-      <w:proofErr w:type="spellEnd"/>
-      <w:r>
-        <w:rPr>
-          <w:rFonts w:cs="Times New Roman"/>
-          <w:szCs w:val="24"/>
-        </w:rPr>
-        <w:t xml:space="preserve">) es un tipo especial de aplicación cliente/servidor, donde tanto el cliente (el navegador, explorador o visualizador) como el servidor (el servidor web) y el protocolo </w:t>
-      </w:r>
-      <w:r>
-        <w:rPr>
-          <w:rFonts w:cs="Times New Roman"/>
-          <w:szCs w:val="24"/>
-        </w:rPr>
-        <w:t xml:space="preserve">de comunicación </w:t>
-      </w:r>
-      <w:r>
-        <w:rPr>
-          <w:rFonts w:cs="Times New Roman"/>
-          <w:szCs w:val="24"/>
-        </w:rPr>
-        <w:t>(HTTP) están estandarizados y no han de ser creados por el programador de aplicaciones.</w:t>
-      </w:r>
-    </w:p>
-    <w:p>
-      <w:pPr>
-        <w:rPr>
-          <w:rFonts w:cs="Times New Roman"/>
-          <w:szCs w:val="24"/>
-        </w:rPr>
-      </w:pPr>
-      <w:r>
-        <w:rPr>
-          <w:rFonts w:cs="Times New Roman"/>
-          <w:szCs w:val="24"/>
-        </w:rPr>
-        <w:t>El protocolo HTTP forma parte de la familia de protocolos de comunicaciones TCP/IP, que son los empleados en Internet. Estos protocolos permiten la conexión de sistemas heterogéneos, lo que facilita el intercambio de información entre distintos ordenadores.</w:t>
-      </w:r>
-      <w:sdt>
-        <w:sdtPr>
-          <w:rPr>
-            <w:rFonts w:cs="Times New Roman"/>
-            <w:szCs w:val="24"/>
-          </w:rPr>
-          <w:id w:val="-1370214148"/>
-          <w:citation/>
-        </w:sdtPr>
-        <w:sdtContent>
-          <w:r>
-            <w:rPr>
-              <w:rFonts w:cs="Times New Roman"/>
-              <w:szCs w:val="24"/>
-            </w:rPr>
-            <w:fldChar w:fldCharType="begin"/>
-          </w:r>
-          <w:r>
-            <w:rPr>
-              <w:rFonts w:cs="Times New Roman"/>
-              <w:szCs w:val="24"/>
-            </w:rPr>
-            <w:instrText xml:space="preserve">CITATION Luj02 \p 48 \l 17418 </w:instrText>
-          </w:r>
-          <w:r>
-            <w:rPr>
-              <w:rFonts w:cs="Times New Roman"/>
-              <w:szCs w:val="24"/>
-            </w:rPr>
-            <w:fldChar w:fldCharType="separate"/>
-          </w:r>
-          <w:r>
-            <w:rPr>
-              <w:rFonts w:cs="Times New Roman"/>
-              <w:noProof/>
-              <w:szCs w:val="24"/>
-            </w:rPr>
-            <w:t xml:space="preserve"> </w:t>
-          </w:r>
-          <w:r>
-            <w:rPr>
-              <w:rFonts w:cs="Times New Roman"/>
-              <w:noProof/>
-              <w:szCs w:val="24"/>
-            </w:rPr>
-            <w:t>(Luján Mora, 2002, pág. 48)</w:t>
-          </w:r>
-          <w:r>
-            <w:rPr>
-              <w:rFonts w:cs="Times New Roman"/>
-              <w:szCs w:val="24"/>
-            </w:rPr>
-            <w:fldChar w:fldCharType="end"/>
-          </w:r>
-        </w:sdtContent>
-      </w:sdt>
-    </w:p>
-    <w:p>
-      <w:pPr>
-        <w:pStyle w:val="Ttulo3"/>
-      </w:pPr>
-      <w:bookmarkStart w:id="3" w:name="_Toc464637328"/>
-      <w:r>
-        <w:t>Factibilidad</w:t>
-      </w:r>
-      <w:bookmarkEnd w:id="3"/>
     </w:p>
     <w:p>
       <w:pPr>
@@ -282,6 +140,7 @@
           <w:id w:val="1625121421"/>
           <w:citation/>
         </w:sdtPr>
+        <w:sdtEndPr/>
         <w:sdtContent>
           <w:r>
             <w:rPr>
@@ -337,12 +196,11 @@
       <w:pPr>
         <w:pStyle w:val="Ttulo3"/>
       </w:pPr>
-      <w:bookmarkStart w:id="4" w:name="_Toc464637329"/>
-      <w:r>
-        <w:lastRenderedPageBreak/>
+      <w:bookmarkStart w:id="3" w:name="_Toc464637329"/>
+      <w:r>
         <w:t>Factibilidad técnica</w:t>
       </w:r>
-      <w:bookmarkEnd w:id="4"/>
+      <w:bookmarkEnd w:id="3"/>
     </w:p>
     <w:p>
       <w:pPr>
@@ -377,11 +235,11 @@
       <w:pPr>
         <w:pStyle w:val="Ttulo3"/>
       </w:pPr>
-      <w:bookmarkStart w:id="5" w:name="_Toc464637330"/>
+      <w:bookmarkStart w:id="4" w:name="_Toc464637330"/>
       <w:r>
         <w:t>Factibilidad operativa</w:t>
       </w:r>
-      <w:bookmarkEnd w:id="5"/>
+      <w:bookmarkEnd w:id="4"/>
     </w:p>
     <w:p>
       <w:pPr>
@@ -423,6 +281,7 @@
           <w:szCs w:val="24"/>
           <w:lang w:val="es-ES"/>
         </w:rPr>
+        <w:lastRenderedPageBreak/>
         <w:t>La utilización de un nuevo sistema puede ser demasiado complejo para los usuarios de la organización o los operadores del sistema.</w:t>
       </w:r>
     </w:p>
@@ -502,11 +361,11 @@
       <w:pPr>
         <w:pStyle w:val="Ttulo3"/>
       </w:pPr>
-      <w:bookmarkStart w:id="6" w:name="_Toc464637331"/>
+      <w:bookmarkStart w:id="5" w:name="_Toc464637331"/>
       <w:r>
         <w:t>Factibilidad económica</w:t>
       </w:r>
-      <w:bookmarkEnd w:id="6"/>
+      <w:bookmarkEnd w:id="5"/>
     </w:p>
     <w:p>
       <w:pPr>
@@ -543,7 +402,6 @@
           <w:szCs w:val="24"/>
           <w:lang w:val="es-ES"/>
         </w:rPr>
-        <w:lastRenderedPageBreak/>
         <w:t>Con análisis de costo/beneficios, todos los costos y beneficios de adquirir y operar cada sistema alternativo se identifican y se establece una comparación entre ellos. Esto permite seleccionar el más conveniente para la empresa.</w:t>
       </w:r>
     </w:p>
@@ -647,6 +505,7 @@
           <w:id w:val="800041606"/>
           <w:citation/>
         </w:sdtPr>
+        <w:sdtEndPr/>
         <w:sdtContent>
           <w:r>
             <w:rPr>
@@ -702,11 +561,12 @@
       <w:pPr>
         <w:pStyle w:val="Ttulo3"/>
       </w:pPr>
-      <w:bookmarkStart w:id="7" w:name="_Toc464637332"/>
-      <w:r>
+      <w:bookmarkStart w:id="6" w:name="_Toc464637332"/>
+      <w:r>
+        <w:lastRenderedPageBreak/>
         <w:t>Depreciación</w:t>
       </w:r>
-      <w:bookmarkEnd w:id="7"/>
+      <w:bookmarkEnd w:id="6"/>
     </w:p>
     <w:p>
       <w:pPr>
@@ -742,6 +602,7 @@
           <w:id w:val="-740944534"/>
           <w:citation/>
         </w:sdtPr>
+        <w:sdtEndPr/>
         <w:sdtContent>
           <w:r>
             <w:rPr>
@@ -839,7 +700,6 @@
           <w:sz w:val="22"/>
           <w:szCs w:val="24"/>
         </w:rPr>
-        <w:lastRenderedPageBreak/>
         <w:t xml:space="preserve">En los bienes que se consumen o agotan en un período no mayor de doce meses de uso o empleo en la producción de la renta, su costo total se deducirá en el ejercicio en que su empleo haya sido mayor, según lo declare el contribuyente. </w:t>
       </w:r>
     </w:p>
@@ -954,7 +814,16 @@
           <w:sz w:val="22"/>
           <w:szCs w:val="24"/>
         </w:rPr>
-        <w:t xml:space="preserve">ervicios en su importación, será como máximo el valor registrado por la Dirección General al momento de realizar la importación; </w:t>
+        <w:t xml:space="preserve">ervicios en su </w:t>
+      </w:r>
+      <w:r>
+        <w:rPr>
+          <w:rFonts w:cs="Times New Roman"/>
+          <w:sz w:val="22"/>
+          <w:szCs w:val="24"/>
+        </w:rPr>
+        <w:lastRenderedPageBreak/>
+        <w:t xml:space="preserve">importación, será como máximo el valor registrado por la Dirección General al momento de realizar la importación; </w:t>
       </w:r>
     </w:p>
     <w:p>
@@ -1078,7 +947,6 @@
           <w:sz w:val="22"/>
           <w:szCs w:val="24"/>
         </w:rPr>
-        <w:lastRenderedPageBreak/>
         <w:t xml:space="preserve"> 4 años y más 20% </w:t>
       </w:r>
     </w:p>
@@ -1251,7 +1119,16 @@
           <w:sz w:val="22"/>
           <w:szCs w:val="24"/>
         </w:rPr>
-        <w:t>icho porcentaje será el doble del anteriormente señalado. Una vez que el contribuyente haya adoptado un método para un determinado bien, no podrá cambiarlo sin autorización de la Dirección General”.</w:t>
+        <w:t xml:space="preserve">icho porcentaje será el doble del anteriormente señalado. Una vez que el contribuyente </w:t>
+      </w:r>
+      <w:r>
+        <w:rPr>
+          <w:rFonts w:cs="Times New Roman"/>
+          <w:sz w:val="22"/>
+          <w:szCs w:val="24"/>
+        </w:rPr>
+        <w:lastRenderedPageBreak/>
+        <w:t>haya adoptado un método para un determinado bien, no podrá cambiarlo sin autorización de la Dirección General”.</w:t>
       </w:r>
     </w:p>
     <w:p>
@@ -1381,7 +1258,6 @@
           <w:sz w:val="22"/>
           <w:szCs w:val="24"/>
         </w:rPr>
-        <w:lastRenderedPageBreak/>
         <w:t xml:space="preserve">Si el contribuyente hubiera dejado de descargar en años anteriores la partida correspondiente a la cuota de depreciación de un bien o la hubiere descargado en cuantía inferior, no tendrá derecho a acumular esas deficiencias a las cuotas de los años posteriores; y </w:t>
       </w:r>
     </w:p>
@@ -1409,6 +1285,7 @@
           <w:id w:val="546107807"/>
           <w:citation/>
         </w:sdtPr>
+        <w:sdtEndPr/>
         <w:sdtContent>
           <w:r>
             <w:rPr>
@@ -1458,14 +1335,14 @@
       <w:pPr>
         <w:pStyle w:val="Ttulo3"/>
       </w:pPr>
-      <w:bookmarkStart w:id="8" w:name="_Toc464637333"/>
+      <w:bookmarkStart w:id="7" w:name="_Toc464637333"/>
       <w:r>
         <w:t>Valor Presente Neto (VP</w:t>
       </w:r>
       <w:r>
         <w:t>N)</w:t>
       </w:r>
-      <w:bookmarkEnd w:id="8"/>
+      <w:bookmarkEnd w:id="7"/>
     </w:p>
     <w:p>
       <w:pPr>
@@ -1500,7 +1377,16 @@
           <w:sz w:val="22"/>
           <w:szCs w:val="24"/>
         </w:rPr>
-        <w:t>Como el valor presente neto toma en cuenta en forma explícita el valor temporal del dinero se considera una técnica del presupuesto de capital complejo todas estas técnicas descuentan en una forma u otra los flujos de efectivo de la empresa a una tasa específica esta tasa denominada con frecuencia tasa de descuento rendimiento requerido costo de capital o costo de oportunidad es el rendimiento mínimo que debe ganar un</w:t>
+        <w:t xml:space="preserve">Como el valor presente neto toma en cuenta en forma explícita el valor temporal del dinero se considera una técnica del presupuesto de capital complejo todas estas técnicas </w:t>
+      </w:r>
+      <w:r>
+        <w:rPr>
+          <w:rFonts w:cs="Times New Roman"/>
+          <w:sz w:val="22"/>
+          <w:szCs w:val="24"/>
+        </w:rPr>
+        <w:lastRenderedPageBreak/>
+        <w:t>descuentan en una forma u otra los flujos de efectivo de la empresa a una tasa específica esta tasa denominada con frecuencia tasa de descuento rendimiento requerido costo de capital o costo de oportunidad es el rendimiento mínimo que debe ganar un</w:t>
       </w:r>
       <w:r>
         <w:rPr>
@@ -1804,7 +1690,6 @@
           <w:sz w:val="22"/>
           <w:szCs w:val="24"/>
         </w:rPr>
-        <w:lastRenderedPageBreak/>
         <w:t>Cuando el VPN se usa para tomar decisiones de aceptar o rechazar, los criterios de decisión son los siguientes:</w:t>
       </w:r>
     </w:p>
@@ -1881,6 +1766,7 @@
           <w:id w:val="407040511"/>
           <w:citation/>
         </w:sdtPr>
+        <w:sdtEndPr/>
         <w:sdtContent>
           <w:r>
             <w:rPr>
@@ -1930,7 +1816,7 @@
       <w:pPr>
         <w:pStyle w:val="Ttulo3"/>
       </w:pPr>
-      <w:bookmarkStart w:id="9" w:name="_Toc464637334"/>
+      <w:bookmarkStart w:id="8" w:name="_Toc464637334"/>
       <w:r>
         <w:t xml:space="preserve">Herramienta de </w:t>
       </w:r>
@@ -1940,21 +1826,29 @@
       <w:r>
         <w:t xml:space="preserve"> del problema</w:t>
       </w:r>
-      <w:bookmarkEnd w:id="9"/>
-    </w:p>
-    <w:p>
-      <w:pPr>
-        <w:rPr>
-          <w:rFonts w:cs="Times New Roman"/>
-          <w:szCs w:val="24"/>
-        </w:rPr>
-      </w:pPr>
-      <w:r>
-        <w:rPr>
-          <w:rFonts w:cs="Times New Roman"/>
-          <w:szCs w:val="24"/>
-        </w:rPr>
-        <w:t xml:space="preserve">Uno de los factores esenciales para actuar en forma acertada frente a un problema, tanto en el ámbito privado como público, es buscar diferentes alternativas de solución y escoger la mejor de ellas. Para lograrlo, no es posible guiarse sólo por capacidades intuitivas o simples experiencias, sino que debe haber un dominio en la problemática pertinente y apoyarse en una metodología adecuada. Para asegurar un buen análisis es necesario, en primer lugar, conocer el problema. Esto es, identificarlo plenamente para poder proponer alternativas de solución que respondan a ese problema. En segundo lugar, para proponer soluciones hay que tener en cuenta la importancia de una buena identificación, conocer sus causas y efectos, fijar los fines que se persigue con la solución del problema y cuáles serán los medios a utilizar. Así, podemos estructurar alternativas de solución </w:t>
+      <w:bookmarkEnd w:id="8"/>
+    </w:p>
+    <w:p>
+      <w:pPr>
+        <w:rPr>
+          <w:rFonts w:cs="Times New Roman"/>
+          <w:szCs w:val="24"/>
+        </w:rPr>
+      </w:pPr>
+      <w:r>
+        <w:rPr>
+          <w:rFonts w:cs="Times New Roman"/>
+          <w:szCs w:val="24"/>
+        </w:rPr>
+        <w:t xml:space="preserve">Uno de los factores esenciales para actuar en forma acertada frente a un problema, tanto en el ámbito privado como público, es buscar diferentes alternativas de solución y escoger la mejor de ellas. Para lograrlo, no es posible guiarse sólo por capacidades intuitivas o simples </w:t>
+      </w:r>
+      <w:r>
+        <w:rPr>
+          <w:rFonts w:cs="Times New Roman"/>
+          <w:szCs w:val="24"/>
+        </w:rPr>
+        <w:lastRenderedPageBreak/>
+        <w:t xml:space="preserve">experiencias, sino que debe haber un dominio en la problemática pertinente y apoyarse en una metodología adecuada. Para asegurar un buen análisis es necesario, en primer lugar, conocer el problema. Esto es, identificarlo plenamente para poder proponer alternativas de solución que respondan a ese problema. En segundo lugar, para proponer soluciones hay que tener en cuenta la importancia de una buena identificación, conocer sus causas y efectos, fijar los fines que se persigue con la solución del problema y cuáles serán los medios a utilizar. Así, podemos estructurar alternativas de solución </w:t>
       </w:r>
       <w:r>
         <w:rPr>
@@ -1983,15 +1877,7 @@
           <w:rFonts w:cs="Times New Roman"/>
           <w:szCs w:val="24"/>
         </w:rPr>
-        <w:t xml:space="preserve">La identificación del proyecto se fundamenta en el reconocimiento del problema, la explicación de los aspectos principales de éste y el planteamiento de las posibles </w:t>
-      </w:r>
-      <w:r>
-        <w:rPr>
-          <w:rFonts w:cs="Times New Roman"/>
-          <w:szCs w:val="24"/>
-        </w:rPr>
-        <w:lastRenderedPageBreak/>
-        <w:t>alternativas de solución, es decir, nace con la identificación de un problema y termina con la identificación de alternativas de solución.</w:t>
+        <w:t>La identificación del proyecto se fundamenta en el reconocimiento del problema, la explicación de los aspectos principales de éste y el planteamiento de las posibles alternativas de solución, es decir, nace con la identificación de un problema y termina con la identificación de alternativas de solución.</w:t>
       </w:r>
       <w:r>
         <w:rPr>
@@ -2009,6 +1895,7 @@
           <w:id w:val="-893189931"/>
           <w:citation/>
         </w:sdtPr>
+        <w:sdtEndPr/>
         <w:sdtContent>
           <w:r>
             <w:rPr>
@@ -2053,7 +1940,7 @@
       <w:pPr>
         <w:pStyle w:val="Ttulo3"/>
       </w:pPr>
-      <w:bookmarkStart w:id="10" w:name="_Toc464637335"/>
+      <w:bookmarkStart w:id="9" w:name="_Toc464637335"/>
       <w:r>
         <w:t>Árb</w:t>
       </w:r>
@@ -2063,7 +1950,7 @@
       <w:r>
         <w:t xml:space="preserve"> problema</w:t>
       </w:r>
-      <w:bookmarkEnd w:id="10"/>
+      <w:bookmarkEnd w:id="9"/>
     </w:p>
     <w:p>
       <w:pPr>
@@ -2184,6 +2071,7 @@
           <w:rFonts w:cs="Times New Roman"/>
           <w:szCs w:val="24"/>
         </w:rPr>
+        <w:lastRenderedPageBreak/>
         <w:t xml:space="preserve">Dada la manifestación de una situación problema: hay que analizar e identificar lo que se considere como problemas principales de la situación analizada. Esto debido a, como se ha explicado anteriormente, la normal existencia de múltiples causas que pueden explicar el problema y los efectos que se derivan de ello. </w:t>
       </w:r>
     </w:p>
@@ -2224,15 +2112,7 @@
           <w:rFonts w:cs="Times New Roman"/>
           <w:szCs w:val="24"/>
         </w:rPr>
-        <w:t xml:space="preserve">Definir los efectos más importantes del problema en cuestión, de esta forma se analiza y verifica su importancia. Se trata, en otras palabras, de tener una idea del </w:t>
-      </w:r>
-      <w:r>
-        <w:rPr>
-          <w:rFonts w:cs="Times New Roman"/>
-          <w:szCs w:val="24"/>
-        </w:rPr>
-        <w:lastRenderedPageBreak/>
-        <w:t xml:space="preserve">orden y gravedad de las consecuencias que tiene el problema que se ha detectado lo cual hace que se amerite la búsqueda de soluciones. </w:t>
+        <w:t xml:space="preserve">Definir los efectos más importantes del problema en cuestión, de esta forma se analiza y verifica su importancia. Se trata, en otras palabras, de tener una idea del orden y gravedad de las consecuencias que tiene el problema que se ha detectado lo cual hace que se amerite la búsqueda de soluciones. </w:t>
       </w:r>
     </w:p>
     <w:p>
@@ -2341,6 +2221,7 @@
           <w:b/>
           <w:szCs w:val="24"/>
         </w:rPr>
+        <w:lastRenderedPageBreak/>
         <w:t>Definir el problema central f</w:t>
       </w:r>
       <w:r>
@@ -2423,15 +2304,7 @@
           <w:rFonts w:cs="Times New Roman"/>
           <w:szCs w:val="24"/>
         </w:rPr>
-        <w:t xml:space="preserve">Teniendo presentes estas indicaciones, se construye un diagrama que representa el problema central con sus efectos, de forma tal que además </w:t>
-      </w:r>
-      <w:r>
-        <w:rPr>
-          <w:rFonts w:cs="Times New Roman"/>
-          <w:szCs w:val="24"/>
-        </w:rPr>
-        <w:lastRenderedPageBreak/>
-        <w:t>permita visualizar la importancia que tiene el problema, esto como se indica en el siguiente cuadro</w:t>
+        <w:t>Teniendo presentes estas indicaciones, se construye un diagrama que representa el problema central con sus efectos, de forma tal que además permita visualizar la importancia que tiene el problema, esto como se indica en el siguiente cuadro</w:t>
       </w:r>
       <w:r>
         <w:rPr>
@@ -2536,7 +2409,7 @@
           <w:lang w:val="es-ES"/>
         </w:rPr>
       </w:pPr>
-      <w:bookmarkStart w:id="11" w:name="_Toc464033028"/>
+      <w:bookmarkStart w:id="10" w:name="_Toc464033028"/>
       <w:r>
         <w:rPr>
           <w:rFonts w:cs="Times New Roman"/>
@@ -2611,7 +2484,7 @@
         </w:rPr>
         <w:t xml:space="preserve"> Árbol de efectos</w:t>
       </w:r>
-      <w:bookmarkEnd w:id="11"/>
+      <w:bookmarkEnd w:id="10"/>
     </w:p>
     <w:p>
       <w:pPr>
@@ -2627,7 +2500,15 @@
           <w:rFonts w:cs="Times New Roman"/>
           <w:szCs w:val="24"/>
         </w:rPr>
-        <w:t>Como se puede observar, en el cuadro anterior, una vez identificado el problema central se grafican los efectos hacia arriba, algunos de los cuales podrán estar encadenados y/o dar origen a varios otros efectos, para ello hay que seguir un orden causal ascendente. Esto quiere decir que el efecto 1, de primer nivel, provoca el efecto 1.1 y el efecto 1.2 de segundo nivel, esto es el “encadenamiento de los efectos”. Si se determina que los efectos son importantes y se llega, por tanto, a la conclusión que el problema amerita una solución se procede al análisis de las causas que lo están ocasionando.</w:t>
+        <w:t xml:space="preserve">Como se puede observar, en el cuadro anterior, una vez identificado el problema central se grafican los efectos hacia arriba, algunos de los </w:t>
+      </w:r>
+      <w:r>
+        <w:rPr>
+          <w:rFonts w:cs="Times New Roman"/>
+          <w:szCs w:val="24"/>
+        </w:rPr>
+        <w:lastRenderedPageBreak/>
+        <w:t>cuales podrán estar encadenados y/o dar origen a varios otros efectos, para ello hay que seguir un orden causal ascendente. Esto quiere decir que el efecto 1, de primer nivel, provoca el efecto 1.1 y el efecto 1.2 de segundo nivel, esto es el “encadenamiento de los efectos”. Si se determina que los efectos son importantes y se llega, por tanto, a la conclusión que el problema amerita una solución se procede al análisis de las causas que lo están ocasionando.</w:t>
       </w:r>
     </w:p>
     <w:p>
@@ -2683,7 +2564,6 @@
           <w:rFonts w:cs="Times New Roman"/>
           <w:szCs w:val="24"/>
         </w:rPr>
-        <w:lastRenderedPageBreak/>
         <w:t xml:space="preserve">Se </w:t>
       </w:r>
       <w:r>
@@ -2725,6 +2605,7 @@
           <w:szCs w:val="24"/>
           <w:lang w:eastAsia="es-SV"/>
         </w:rPr>
+        <w:lastRenderedPageBreak/>
         <w:drawing>
           <wp:inline distT="0" distB="0" distL="0" distR="0" wp14:anchorId="570BA3EA" wp14:editId="749C2BBC">
             <wp:extent cx="4067033" cy="2197289"/>
@@ -2786,7 +2667,7 @@
           <w:lang w:val="es-ES"/>
         </w:rPr>
       </w:pPr>
-      <w:bookmarkStart w:id="12" w:name="_Toc464033029"/>
+      <w:bookmarkStart w:id="11" w:name="_Toc464033029"/>
       <w:r>
         <w:rPr>
           <w:rFonts w:cs="Times New Roman"/>
@@ -2861,7 +2742,7 @@
         </w:rPr>
         <w:t xml:space="preserve"> Árbol de causas</w:t>
       </w:r>
-      <w:bookmarkEnd w:id="12"/>
+      <w:bookmarkEnd w:id="11"/>
     </w:p>
     <w:p>
       <w:pPr>
@@ -2913,7 +2794,6 @@
           <w:b/>
           <w:szCs w:val="24"/>
         </w:rPr>
-        <w:lastRenderedPageBreak/>
         <w:t xml:space="preserve">Gráfica del árbol del problema </w:t>
       </w:r>
     </w:p>
@@ -2960,7 +2840,15 @@
           <w:rFonts w:cs="Times New Roman"/>
           <w:szCs w:val="24"/>
         </w:rPr>
-        <w:t>), este cuadro representa el resumen de la situación del problema analizado. Es importante señalar que, en esta primera etapa de la preparación de un proyecto, todos los planteamientos, además de contribuir a ordenar el camino a seguir en el desarrollo de las alternativas de solución que se pueda proponer, se hacen en términos de hipótesis de trabajo que se deben corroborar o rechazar en función de la profundización de los estudios que necesariamente hay que hacer, incluido en esto la consulta a los afectados a través de métodos participativos.</w:t>
+        <w:t xml:space="preserve">), este cuadro representa el resumen de la situación del problema analizado. Es importante señalar que, en esta primera etapa de la preparación de un proyecto, todos los planteamientos, además de contribuir a ordenar el camino a seguir en el desarrollo de las alternativas </w:t>
+      </w:r>
+      <w:r>
+        <w:rPr>
+          <w:rFonts w:cs="Times New Roman"/>
+          <w:szCs w:val="24"/>
+        </w:rPr>
+        <w:lastRenderedPageBreak/>
+        <w:t>de solución que se pueda proponer, se hacen en términos de hipótesis de trabajo que se deben corroborar o rechazar en función de la profundización de los estudios que necesariamente hay que hacer, incluido en esto la consulta a los afectados a través de métodos participativos.</w:t>
       </w:r>
       <w:sdt>
         <w:sdtPr>
@@ -2971,6 +2859,7 @@
           <w:id w:val="-1483160605"/>
           <w:citation/>
         </w:sdtPr>
+        <w:sdtEndPr/>
         <w:sdtContent>
           <w:r>
             <w:rPr>
@@ -3035,7 +2924,6 @@
           <w:szCs w:val="24"/>
           <w:lang w:eastAsia="es-SV"/>
         </w:rPr>
-        <w:lastRenderedPageBreak/>
         <w:drawing>
           <wp:inline distT="0" distB="0" distL="0" distR="0" wp14:anchorId="231E2A82" wp14:editId="57517E6A">
             <wp:extent cx="4367283" cy="4012442"/>
@@ -3097,7 +2985,7 @@
           <w:lang w:val="es-ES"/>
         </w:rPr>
       </w:pPr>
-      <w:bookmarkStart w:id="13" w:name="_Toc464033030"/>
+      <w:bookmarkStart w:id="12" w:name="_Toc464033030"/>
       <w:r>
         <w:rPr>
           <w:rFonts w:cs="Times New Roman"/>
@@ -3168,99 +3056,423 @@
         </w:rPr>
         <w:t xml:space="preserve"> Árbol de problema (Integración entre árbol de causas y efectos)</w:t>
       </w:r>
+      <w:bookmarkEnd w:id="12"/>
+    </w:p>
+    <w:p>
+      <w:pPr>
+        <w:pStyle w:val="Ttulo3"/>
+      </w:pPr>
+      <w:bookmarkStart w:id="13" w:name="_Toc464637336"/>
+      <w:r>
+        <w:t>Árbol de objetivos</w:t>
+      </w:r>
+    </w:p>
+    <w:p>
+      <w:pPr>
+        <w:rPr>
+          <w:b/>
+        </w:rPr>
+      </w:pPr>
+      <w:r>
+        <w:rPr>
+          <w:b/>
+        </w:rPr>
+        <w:t xml:space="preserve">A. Definición de objetivos </w:t>
+      </w:r>
+    </w:p>
+    <w:p>
+      <w:r>
+        <w:lastRenderedPageBreak/>
+        <w:t>La manera más sencilla de definir los objetivos es a través de la identificación de la situación deseada, es decir, de la situación problema solucionada.</w:t>
+      </w:r>
+    </w:p>
+    <w:p>
+      <w:r>
+        <w:t>Los objetivos son las guías del estudio y constituyen la proyección al futuro de una situación que los afectados consideran deseable. El “objetivo central” es una hipótesis de trabajo que centra el análisis del proyecto.</w:t>
+      </w:r>
+    </w:p>
+    <w:p>
+      <w:r>
+        <w:t xml:space="preserve"> Los objetivos deben ser: </w:t>
+      </w:r>
+    </w:p>
+    <w:p>
+      <w:pPr>
+        <w:pStyle w:val="Prrafodelista"/>
+        <w:numPr>
+          <w:ilvl w:val="0"/>
+          <w:numId w:val="47"/>
+        </w:numPr>
+      </w:pPr>
+      <w:r>
+        <w:t>Realistas, es decir, se deben poder alcanzar con los recursos disponibles dentro de las</w:t>
+      </w:r>
+      <w:r>
+        <w:t xml:space="preserve"> condiciones generales dadas. </w:t>
+      </w:r>
+    </w:p>
+    <w:p>
+      <w:pPr>
+        <w:pStyle w:val="Prrafodelista"/>
+        <w:numPr>
+          <w:ilvl w:val="0"/>
+          <w:numId w:val="47"/>
+        </w:numPr>
+      </w:pPr>
+      <w:r>
+        <w:t>Eficaces, es decir, no sólo deben responder a los problemas presentes, sino a aquellos que existirán en el tiempo futuro en que se ubica el objet</w:t>
+      </w:r>
+      <w:r>
+        <w:t xml:space="preserve">ivo. </w:t>
+      </w:r>
+    </w:p>
+    <w:p>
+      <w:pPr>
+        <w:pStyle w:val="Prrafodelista"/>
+        <w:numPr>
+          <w:ilvl w:val="0"/>
+          <w:numId w:val="47"/>
+        </w:numPr>
+      </w:pPr>
+      <w:r>
+        <w:t xml:space="preserve">Coherentes, si el cumplimiento de un objetivo no imposibilita el cumplimiento de otro. </w:t>
+      </w:r>
+    </w:p>
+    <w:p>
+      <w:pPr>
+        <w:pStyle w:val="Prrafodelista"/>
+        <w:numPr>
+          <w:ilvl w:val="0"/>
+          <w:numId w:val="47"/>
+        </w:numPr>
+      </w:pPr>
+      <w:r>
+        <w:t>Cuantificables, es decir, que puedan ser medibles en el tiempo.</w:t>
+      </w:r>
+    </w:p>
+    <w:p>
+      <w:r>
+        <w:t>A partir de la identificación del problema es posible determinar el objetivo general, que corresponde, frente al problema, en términos de una acción positiva con el fin de contar con un punto de referencia para la definición de propósitos más específicos y la búsqueda de posibles alternativas de solución. También es necesario describir los objetivos específicos, estos son las soluciones concretas que el proyecto debe alcanzar en un tiempo determinado. El objetivo específico es el logro de una situación deseable.</w:t>
+      </w:r>
+    </w:p>
+    <w:p>
+      <w:pPr>
+        <w:rPr>
+          <w:b/>
+        </w:rPr>
+      </w:pPr>
+      <w:r>
+        <w:rPr>
+          <w:b/>
+        </w:rPr>
+        <w:t>B. El árbol de medios y fines</w:t>
+      </w:r>
+    </w:p>
+    <w:p>
+      <w:r>
+        <w:lastRenderedPageBreak/>
+        <w:t xml:space="preserve"> Para la elaboración del tam</w:t>
+      </w:r>
+      <w:r>
+        <w:t>bién llamado árbol de objetivos</w:t>
+      </w:r>
+      <w:r>
+        <w:t xml:space="preserve"> se sugiere seguir los siguientes pasos:</w:t>
+      </w:r>
+    </w:p>
+    <w:p>
+      <w:pPr>
+        <w:pStyle w:val="Prrafodelista"/>
+        <w:numPr>
+          <w:ilvl w:val="0"/>
+          <w:numId w:val="48"/>
+        </w:numPr>
+      </w:pPr>
+      <w:r>
+        <w:t>Cambiar todas las condiciones negativas del árbol de problemas a condiciones positivas que se estime que son deseadas y viables de ser alcanzadas. Al hacer esto, todas las que eran causas en el árbol de problemas se transforman en medios en el árbol de objetivos, los que eran efectos se transforman en fines y lo que era el problema central se convierte en el objetivo central o propósito del proyecto. Haciendo el símil con el revelado de una fotografía, el árbol de problemas es el negativo y el árbol de objetivos es el positivo que se obtiene a partir de aquel. Como se puede comprender, si el segundo no es más que poner en blanco el primero, es muy importante haber confeccionado bien el árbol de causas y efectos, para poder llegar a buenos fines y medios. La importancia, además, radica en que de este último se deben deducir las alternativas de solució</w:t>
+      </w:r>
+      <w:r>
+        <w:t xml:space="preserve">n para superar el problema. </w:t>
+      </w:r>
+    </w:p>
+    <w:p>
+      <w:pPr>
+        <w:pStyle w:val="Prrafodelista"/>
+        <w:numPr>
+          <w:ilvl w:val="0"/>
+          <w:numId w:val="48"/>
+        </w:numPr>
+      </w:pPr>
+      <w:r>
+        <w:t>Una vez que se ha construido el árbol de objetivos es necesario examinar las relaciones de medios y fines que se han establecido para garantizar la validez e integridad del esquema de análisis. Si al revelar el árbol de causas y efectos se determinan inconsistencias es necesario volver a revisarlo para detectar las fallas que se puedan haber producido. Si se estima necesario, y siempre teniendo presente que el método debe ser todo lo flexible que sea necesario, se deben modificar las formulaciones que no se consideren correctas, se deben agregar nuevos objetivos que se consideren relevantes y no estaban incluidos y se deben eliminar aquellos que no eran efectivos.</w:t>
+      </w:r>
+    </w:p>
+    <w:p>
+      <w:pPr>
+        <w:rPr>
+          <w:rFonts w:cs="Times New Roman"/>
+          <w:szCs w:val="24"/>
+        </w:rPr>
+      </w:pPr>
+      <w:r>
+        <w:lastRenderedPageBreak/>
+        <w:t>De acuerdo a lo dicho para el árbol de problemas y lo mencionado en los puntos anteriores (a y b</w:t>
+      </w:r>
+      <w:r>
+        <w:t>):</w:t>
+      </w:r>
+      <w:r>
+        <w:t xml:space="preserve"> “lo que antes eran efectos ahora son fines y las que antes eran las causas que provocaban el problema ahora son los medios para resolverlo”, resulta tremendamente importante, </w:t>
+      </w:r>
+      <w:r>
+        <w:t>porque</w:t>
+      </w:r>
+      <w:r>
+        <w:t xml:space="preserve"> si las causas han sido bien identificadas, se está muy cerca de identificar correctamente los medios y definir las alternativas, para la resolución del problema y obtención de los fines que persiga el proyecto. De aquí, la importancia de que las causas se ramifiquen todo lo que sea posible para tener mucho más desagregadas las posibles vías de solución al problema en estudio.</w:t>
+      </w:r>
+      <w:r>
+        <w:t xml:space="preserve"> </w:t>
+      </w:r>
+      <w:r>
+        <w:rPr>
+          <w:rFonts w:cs="Times New Roman"/>
+          <w:szCs w:val="24"/>
+        </w:rPr>
+        <w:t>(Ver ilustración 4</w:t>
+      </w:r>
+      <w:r>
+        <w:rPr>
+          <w:rFonts w:cs="Times New Roman"/>
+          <w:szCs w:val="24"/>
+        </w:rPr>
+        <w:t>).</w:t>
+      </w:r>
+    </w:p>
+    <w:p>
+      <w:sdt>
+        <w:sdtPr>
+          <w:id w:val="1772590379"/>
+          <w:citation/>
+        </w:sdtPr>
+        <w:sdtContent>
+          <w:r>
+            <w:fldChar w:fldCharType="begin"/>
+          </w:r>
+          <w:r>
+            <w:instrText xml:space="preserve">CITATION Git00 \p "20 y 21" \l 17418 </w:instrText>
+          </w:r>
+          <w:r>
+            <w:fldChar w:fldCharType="separate"/>
+          </w:r>
+          <w:r>
+            <w:rPr>
+              <w:noProof/>
+            </w:rPr>
+            <w:t>(Ortegon, Pacheco &amp; Roura, 2005, pág. 20 y 21)</w:t>
+          </w:r>
+          <w:r>
+            <w:fldChar w:fldCharType="end"/>
+          </w:r>
+        </w:sdtContent>
+      </w:sdt>
+    </w:p>
+    <w:p>
+      <w:pPr>
+        <w:keepNext/>
+      </w:pPr>
+      <w:r>
+        <w:rPr>
+          <w:noProof/>
+          <w:lang w:eastAsia="es-SV"/>
+        </w:rPr>
+        <w:lastRenderedPageBreak/>
+        <w:drawing>
+          <wp:inline distT="0" distB="0" distL="0" distR="0">
+            <wp:extent cx="4915493" cy="5210175"/>
+            <wp:effectExtent l="0" t="0" r="0" b="0"/>
+            <wp:docPr id="3" name="Imagen 3"/>
+            <wp:cNvGraphicFramePr>
+              <a:graphicFrameLocks xmlns:a="http://schemas.openxmlformats.org/drawingml/2006/main" noChangeAspect="1"/>
+            </wp:cNvGraphicFramePr>
+            <a:graphic xmlns:a="http://schemas.openxmlformats.org/drawingml/2006/main">
+              <a:graphicData uri="http://schemas.openxmlformats.org/drawingml/2006/picture">
+                <pic:pic xmlns:pic="http://schemas.openxmlformats.org/drawingml/2006/picture">
+                  <pic:nvPicPr>
+                    <pic:cNvPr id="3" name="D78AA46.tmp"/>
+                    <pic:cNvPicPr/>
+                  </pic:nvPicPr>
+                  <pic:blipFill rotWithShape="1">
+                    <a:blip r:embed="rId11">
+                      <a:extLst>
+                        <a:ext uri="{28A0092B-C50C-407E-A947-70E740481C1C}">
+                          <a14:useLocalDpi xmlns:a14="http://schemas.microsoft.com/office/drawing/2010/main" val="0"/>
+                        </a:ext>
+                      </a:extLst>
+                    </a:blip>
+                    <a:srcRect b="1097"/>
+                    <a:stretch/>
+                  </pic:blipFill>
+                  <pic:spPr bwMode="auto">
+                    <a:xfrm>
+                      <a:off x="0" y="0"/>
+                      <a:ext cx="4915586" cy="5210274"/>
+                    </a:xfrm>
+                    <a:prstGeom prst="rect">
+                      <a:avLst/>
+                    </a:prstGeom>
+                    <a:ln>
+                      <a:noFill/>
+                    </a:ln>
+                    <a:extLst>
+                      <a:ext uri="{53640926-AAD7-44D8-BBD7-CCE9431645EC}">
+                        <a14:shadowObscured xmlns:a14="http://schemas.microsoft.com/office/drawing/2010/main"/>
+                      </a:ext>
+                    </a:extLst>
+                  </pic:spPr>
+                </pic:pic>
+              </a:graphicData>
+            </a:graphic>
+          </wp:inline>
+        </w:drawing>
+      </w:r>
+    </w:p>
+    <w:p>
+      <w:pPr>
+        <w:pStyle w:val="Descripcin"/>
+      </w:pPr>
+      <w:proofErr w:type="spellStart"/>
+      <w:r>
+        <w:t>Ilustración</w:t>
+      </w:r>
+      <w:proofErr w:type="spellEnd"/>
+      <w:r>
+        <w:t xml:space="preserve"> </w:t>
+      </w:r>
+      <w:r>
+        <w:fldChar w:fldCharType="begin"/>
+      </w:r>
+      <w:r>
+        <w:instrText xml:space="preserve"> SEQ Ilustración \* ARABIC </w:instrText>
+      </w:r>
+      <w:r>
+        <w:fldChar w:fldCharType="separate"/>
+      </w:r>
+      <w:r>
+        <w:rPr>
+          <w:noProof/>
+        </w:rPr>
+        <w:t>4</w:t>
+      </w:r>
+      <w:r>
+        <w:fldChar w:fldCharType="end"/>
+      </w:r>
+      <w:r>
+        <w:t xml:space="preserve">: </w:t>
+      </w:r>
+      <w:proofErr w:type="spellStart"/>
+      <w:r>
+        <w:t>Árbol</w:t>
+      </w:r>
+      <w:proofErr w:type="spellEnd"/>
+      <w:r>
+        <w:t xml:space="preserve"> de </w:t>
+      </w:r>
+      <w:proofErr w:type="spellStart"/>
+      <w:r>
+        <w:t>objetivo</w:t>
+      </w:r>
+      <w:proofErr w:type="spellEnd"/>
+    </w:p>
+    <w:p>
+      <w:pPr>
+        <w:pStyle w:val="Ttulo3"/>
+      </w:pPr>
+      <w:r>
+        <w:t xml:space="preserve">Herramienta de </w:t>
+      </w:r>
+      <w:r>
+        <w:t>solución de</w:t>
+      </w:r>
+      <w:r>
+        <w:t xml:space="preserve"> problema</w:t>
+      </w:r>
       <w:bookmarkEnd w:id="13"/>
     </w:p>
     <w:p>
       <w:pPr>
+        <w:rPr>
+          <w:rFonts w:cs="Times New Roman"/>
+          <w:szCs w:val="24"/>
+          <w:lang w:val="es-ES_tradnl"/>
+        </w:rPr>
+      </w:pPr>
+      <w:r>
+        <w:rPr>
+          <w:rFonts w:cs="Times New Roman"/>
+          <w:szCs w:val="24"/>
+        </w:rPr>
+        <w:t>L</w:t>
+      </w:r>
+      <w:r>
+        <w:rPr>
+          <w:rFonts w:cs="Times New Roman"/>
+          <w:szCs w:val="24"/>
+          <w:lang w:val="es-ES_tradnl"/>
+        </w:rPr>
+        <w:t xml:space="preserve">os obstáculos traducidos en problemas se deben resolver conforme se presentan evitando con esto las variaciones del proceso. Para esto es necesario basarse en hechos y no dejarse guiar solamente por el sentido común, la experiencia o la audacia. </w:t>
+      </w:r>
+    </w:p>
+    <w:p>
+      <w:pPr>
+        <w:rPr>
+          <w:rFonts w:cs="Times New Roman"/>
+          <w:szCs w:val="24"/>
+          <w:lang w:val="es-ES_tradnl"/>
+        </w:rPr>
+      </w:pPr>
+      <w:r>
+        <w:rPr>
+          <w:rFonts w:cs="Times New Roman"/>
+          <w:szCs w:val="24"/>
+          <w:lang w:val="es-ES_tradnl"/>
+        </w:rPr>
+        <w:lastRenderedPageBreak/>
+        <w:t>He aquí</w:t>
+      </w:r>
+      <w:r>
+        <w:rPr>
+          <w:rFonts w:cs="Times New Roman"/>
+          <w:szCs w:val="24"/>
+          <w:lang w:val="es-ES_tradnl"/>
+        </w:rPr>
+        <w:t xml:space="preserve"> la importancia de basarse en </w:t>
+      </w:r>
+      <w:r>
+        <w:rPr>
+          <w:rFonts w:cs="Times New Roman"/>
+          <w:szCs w:val="24"/>
+          <w:lang w:val="es-ES_tradnl"/>
+        </w:rPr>
+        <w:t>hechos reales</w:t>
+      </w:r>
+      <w:r>
+        <w:rPr>
+          <w:rFonts w:cs="Times New Roman"/>
+          <w:szCs w:val="24"/>
+          <w:lang w:val="es-ES_tradnl"/>
+        </w:rPr>
+        <w:t xml:space="preserve"> y objetivos, además de que surge la necesidad de aplicar herramientas de solución de problemas adecuadas y de fácil comprensión.</w:t>
+      </w:r>
+    </w:p>
+    <w:p>
+      <w:pPr>
         <w:pStyle w:val="Ttulo3"/>
       </w:pPr>
-      <w:bookmarkStart w:id="14" w:name="_Toc464637336"/>
-      <w:r>
-        <w:t xml:space="preserve">Herramienta de </w:t>
-      </w:r>
-      <w:r>
-        <w:t>solución de</w:t>
-      </w:r>
-      <w:r>
-        <w:t xml:space="preserve"> problema</w:t>
+      <w:bookmarkStart w:id="14" w:name="_Toc464637337"/>
+      <w:r>
+        <w:t>Diagrama de Pareto</w:t>
       </w:r>
       <w:bookmarkEnd w:id="14"/>
-    </w:p>
-    <w:p>
-      <w:pPr>
-        <w:rPr>
-          <w:rFonts w:cs="Times New Roman"/>
-          <w:szCs w:val="24"/>
-          <w:lang w:val="es-ES_tradnl"/>
-        </w:rPr>
-      </w:pPr>
-      <w:r>
-        <w:rPr>
-          <w:rFonts w:cs="Times New Roman"/>
-          <w:szCs w:val="24"/>
-        </w:rPr>
-        <w:t>L</w:t>
-      </w:r>
-      <w:r>
-        <w:rPr>
-          <w:rFonts w:cs="Times New Roman"/>
-          <w:szCs w:val="24"/>
-          <w:lang w:val="es-ES_tradnl"/>
-        </w:rPr>
-        <w:t xml:space="preserve">os obstáculos traducidos en problemas se deben resolver conforme se presentan evitando con esto las variaciones del proceso. Para esto es necesario basarse en hechos y no dejarse guiar solamente por el sentido común, la experiencia o la audacia. </w:t>
-      </w:r>
-    </w:p>
-    <w:p>
-      <w:pPr>
-        <w:rPr>
-          <w:rFonts w:cs="Times New Roman"/>
-          <w:szCs w:val="24"/>
-          <w:lang w:val="es-ES_tradnl"/>
-        </w:rPr>
-      </w:pPr>
-      <w:r>
-        <w:rPr>
-          <w:rFonts w:cs="Times New Roman"/>
-          <w:szCs w:val="24"/>
-          <w:lang w:val="es-ES_tradnl"/>
-        </w:rPr>
-        <w:t>He aquí</w:t>
-      </w:r>
-      <w:r>
-        <w:rPr>
-          <w:rFonts w:cs="Times New Roman"/>
-          <w:szCs w:val="24"/>
-          <w:lang w:val="es-ES_tradnl"/>
-        </w:rPr>
-        <w:t xml:space="preserve"> la importancia de basarse en </w:t>
-      </w:r>
-      <w:r>
-        <w:rPr>
-          <w:rFonts w:cs="Times New Roman"/>
-          <w:szCs w:val="24"/>
-          <w:lang w:val="es-ES_tradnl"/>
-        </w:rPr>
-        <w:t>hechos reales</w:t>
-      </w:r>
-      <w:r>
-        <w:rPr>
-          <w:rFonts w:cs="Times New Roman"/>
-          <w:szCs w:val="24"/>
-          <w:lang w:val="es-ES_tradnl"/>
-        </w:rPr>
-        <w:t xml:space="preserve"> y objetivos, además de que surge la necesidad de aplicar herramientas de solución de problemas adecuadas y de fácil comprensión.</w:t>
-      </w:r>
-    </w:p>
-    <w:p>
-      <w:pPr>
-        <w:pStyle w:val="Ttulo3"/>
-      </w:pPr>
-      <w:bookmarkStart w:id="15" w:name="_Toc464637337"/>
-      <w:r>
-        <w:lastRenderedPageBreak/>
-        <w:t>Diagrama de Pareto</w:t>
-      </w:r>
-      <w:bookmarkEnd w:id="15"/>
     </w:p>
     <w:p>
       <w:pPr>
@@ -3330,6 +3542,7 @@
           <w:id w:val="40488402"/>
           <w:citation/>
         </w:sdtPr>
+        <w:sdtEndPr/>
         <w:sdtContent>
           <w:r>
             <w:rPr>
@@ -3527,6 +3740,7 @@
           <w:sz w:val="24"/>
           <w:szCs w:val="24"/>
         </w:rPr>
+        <w:lastRenderedPageBreak/>
         <w:t>Totales acumulados</w:t>
       </w:r>
     </w:p>
@@ -3596,7 +3810,6 @@
           <w:sz w:val="24"/>
           <w:szCs w:val="24"/>
         </w:rPr>
-        <w:lastRenderedPageBreak/>
         <w:t>Organizar los ítems de mayor a menor.</w:t>
       </w:r>
     </w:p>
@@ -3693,11 +3906,11 @@
       <w:pPr>
         <w:pStyle w:val="Ttulo3"/>
       </w:pPr>
-      <w:bookmarkStart w:id="16" w:name="_Toc464637338"/>
+      <w:bookmarkStart w:id="15" w:name="_Toc464637338"/>
       <w:r>
         <w:t>Entrevista</w:t>
       </w:r>
-      <w:bookmarkEnd w:id="16"/>
+      <w:bookmarkEnd w:id="15"/>
     </w:p>
     <w:p>
       <w:pPr>
@@ -3773,6 +3986,7 @@
           <w:rFonts w:cs="Times New Roman"/>
           <w:szCs w:val="24"/>
         </w:rPr>
+        <w:lastRenderedPageBreak/>
         <w:t>Tener claro el objetivo. Se recomienda preparar previamente una guía de entrevista con los principales puntos que se desea captar, para que al término de la misma pueda verificarse si se ha obtenido la información prevista.</w:t>
       </w:r>
     </w:p>
@@ -3819,7 +4033,6 @@
           <w:rFonts w:cs="Times New Roman"/>
           <w:szCs w:val="24"/>
         </w:rPr>
-        <w:lastRenderedPageBreak/>
         <w:t>Concertar previamente la cita. De esta forma el entrevistado estará debidamente preparado para proporcionar la información con el tiempo y tranquilidad necesarios para mantener la concentración en la entrevista, evitar interrupciones y posibles apreciaciones erróneas.</w:t>
       </w:r>
     </w:p>
@@ -3854,6 +4067,7 @@
           <w:id w:val="864090222"/>
           <w:citation/>
         </w:sdtPr>
+        <w:sdtEndPr/>
         <w:sdtContent>
           <w:r>
             <w:rPr>
@@ -4096,6 +4310,7 @@
           <w:rFonts w:cs="Times New Roman"/>
           <w:szCs w:val="24"/>
         </w:rPr>
+        <w:lastRenderedPageBreak/>
         <w:t>Dejar “abierta la puerta”</w:t>
       </w:r>
     </w:p>
@@ -4103,11 +4318,11 @@
       <w:pPr>
         <w:pStyle w:val="Ttulo3"/>
       </w:pPr>
-      <w:bookmarkStart w:id="17" w:name="_Toc464637339"/>
+      <w:bookmarkStart w:id="16" w:name="_Toc464637339"/>
       <w:r>
         <w:t>Cuestionario</w:t>
       </w:r>
-      <w:bookmarkEnd w:id="17"/>
+      <w:bookmarkEnd w:id="16"/>
     </w:p>
     <w:p>
       <w:pPr>
@@ -4169,7 +4384,6 @@
           <w:szCs w:val="24"/>
           <w:lang w:val="es-ES"/>
         </w:rPr>
-        <w:lastRenderedPageBreak/>
         <w:t>El contenido de las preguntas de un cuestionario es tan variado como los aspectos que mide.</w:t>
       </w:r>
       <w:r>
@@ -4283,6 +4497,7 @@
           <w:id w:val="-893189050"/>
           <w:citation/>
         </w:sdtPr>
+        <w:sdtEndPr/>
         <w:sdtContent>
           <w:r>
             <w:rPr>
@@ -4338,9 +4553,51 @@
       <w:pPr>
         <w:pStyle w:val="Ttulo3"/>
       </w:pPr>
-      <w:bookmarkStart w:id="18" w:name="_Toc464637340"/>
+      <w:bookmarkStart w:id="17" w:name="_Toc464637340"/>
+      <w:r>
+        <w:t>Formulario</w:t>
+      </w:r>
+    </w:p>
+    <w:p>
+      <w:r>
+        <w:t>Formas impresas que se utilizan en un procedimiento, las cuales se intercalan dentro del mismo o se adjuntan como apéndices. En la descripción de las operaciones que impliquen su uso, debe hacerse referencia específica de éstas, empleando para ello números indicadores que permitan asociarlas en forma concreta. También se pueden adicionar instructivos para su llenado.</w:t>
+      </w:r>
+      <w:sdt>
+        <w:sdtPr>
+          <w:id w:val="940104543"/>
+          <w:citation/>
+        </w:sdtPr>
+        <w:sdtContent>
+          <w:r>
+            <w:fldChar w:fldCharType="begin"/>
+          </w:r>
+          <w:r>
+            <w:instrText xml:space="preserve">CITATION Fra09 \p 160 \l 17418 </w:instrText>
+          </w:r>
+          <w:r>
+            <w:fldChar w:fldCharType="separate"/>
+          </w:r>
+          <w:r>
+            <w:rPr>
+              <w:noProof/>
+            </w:rPr>
+            <w:t xml:space="preserve"> (Franklin, 2009, pág. 160)</w:t>
+          </w:r>
+          <w:r>
+            <w:fldChar w:fldCharType="end"/>
+          </w:r>
+        </w:sdtContent>
+      </w:sdt>
+      <w:bookmarkStart w:id="18" w:name="_GoBack"/>
+      <w:bookmarkEnd w:id="18"/>
+    </w:p>
+    <w:p>
+      <w:pPr>
+        <w:pStyle w:val="Ttulo3"/>
+      </w:pPr>
       <w:proofErr w:type="spellStart"/>
       <w:r>
+        <w:lastRenderedPageBreak/>
         <w:t>Unified</w:t>
       </w:r>
       <w:proofErr w:type="spellEnd"/>
@@ -4363,7 +4620,7 @@
       <w:r>
         <w:t xml:space="preserve"> (UML)</w:t>
       </w:r>
-      <w:bookmarkEnd w:id="18"/>
+      <w:bookmarkEnd w:id="17"/>
     </w:p>
     <w:p>
       <w:pPr>
@@ -4582,15 +4839,7 @@
           <w:rFonts w:cs="Times New Roman"/>
           <w:szCs w:val="24"/>
         </w:rPr>
-        <w:t xml:space="preserve">, Ingeniería de Software Orientada a Objetos). En </w:t>
-      </w:r>
-      <w:r>
-        <w:rPr>
-          <w:rFonts w:cs="Times New Roman"/>
-          <w:szCs w:val="24"/>
-        </w:rPr>
-        <w:lastRenderedPageBreak/>
-        <w:t>respuesta a una petición OMG (</w:t>
+        <w:t>, Ingeniería de Software Orientada a Objetos). En respuesta a una petición OMG (</w:t>
       </w:r>
       <w:proofErr w:type="spellStart"/>
       <w:r>
@@ -4633,6 +4882,7 @@
           <w:id w:val="1439718569"/>
           <w:citation/>
         </w:sdtPr>
+        <w:sdtEndPr/>
         <w:sdtContent>
           <w:r>
             <w:rPr>
@@ -4685,113 +4935,14 @@
       <w:pPr>
         <w:pStyle w:val="Ttulo3"/>
       </w:pPr>
-      <w:bookmarkStart w:id="19" w:name="_Toc464637341"/>
-      <w:r>
-        <w:t>Base de datos</w:t>
+      <w:bookmarkStart w:id="19" w:name="_Toc464637342"/>
+      <w:r>
+        <w:t>Pruebas</w:t>
       </w:r>
       <w:bookmarkEnd w:id="19"/>
     </w:p>
     <w:p>
       <w:pPr>
-        <w:tabs>
-          <w:tab w:val="left" w:pos="2037"/>
-        </w:tabs>
-        <w:rPr>
-          <w:rFonts w:cs="Times New Roman"/>
-          <w:szCs w:val="24"/>
-        </w:rPr>
-      </w:pPr>
-      <w:r>
-        <w:rPr>
-          <w:rFonts w:cs="Times New Roman"/>
-          <w:szCs w:val="24"/>
-        </w:rPr>
-        <w:t>Un sistema de bases de datos es una colección de archivos interrelacionados y un conjunto de programas que permitan a los usuarios acceder y modificar estos archivos.</w:t>
-      </w:r>
-    </w:p>
-    <w:p>
-      <w:pPr>
-        <w:rPr>
-          <w:rFonts w:cs="Times New Roman"/>
-          <w:szCs w:val="24"/>
-        </w:rPr>
-      </w:pPr>
-      <w:r>
-        <w:rPr>
-          <w:rFonts w:cs="Times New Roman"/>
-          <w:szCs w:val="24"/>
-        </w:rPr>
-        <w:t>Uno de los propósitos principales de un sistema de bases de datos es proporcionar a los usuarios una visión abstracta de los datos. Es decir, el sistema esconde ciertos detalles de cómo se almacenan y mantienen los datos.</w:t>
-      </w:r>
-      <w:sdt>
-        <w:sdtPr>
-          <w:rPr>
-            <w:rFonts w:cs="Times New Roman"/>
-            <w:szCs w:val="24"/>
-          </w:rPr>
-          <w:id w:val="403733828"/>
-          <w:citation/>
-        </w:sdtPr>
-        <w:sdtContent>
-          <w:r>
-            <w:rPr>
-              <w:rFonts w:cs="Times New Roman"/>
-              <w:szCs w:val="24"/>
-            </w:rPr>
-            <w:fldChar w:fldCharType="begin"/>
-          </w:r>
-          <w:r>
-            <w:rPr>
-              <w:rFonts w:cs="Times New Roman"/>
-              <w:szCs w:val="24"/>
-            </w:rPr>
-            <w:instrText xml:space="preserve">CITATION Sil02 \p 3 \l 17418 </w:instrText>
-          </w:r>
-          <w:r>
-            <w:rPr>
-              <w:rFonts w:cs="Times New Roman"/>
-              <w:szCs w:val="24"/>
-            </w:rPr>
-            <w:fldChar w:fldCharType="separate"/>
-          </w:r>
-          <w:r>
-            <w:rPr>
-              <w:rFonts w:cs="Times New Roman"/>
-              <w:noProof/>
-              <w:szCs w:val="24"/>
-            </w:rPr>
-            <w:t xml:space="preserve"> </w:t>
-          </w:r>
-          <w:r>
-            <w:rPr>
-              <w:rFonts w:cs="Times New Roman"/>
-              <w:noProof/>
-              <w:szCs w:val="24"/>
-            </w:rPr>
-            <w:t>(Silberschatz, Korth, &amp; Sudarshan, 2002, pág. 3)</w:t>
-          </w:r>
-          <w:r>
-            <w:rPr>
-              <w:rFonts w:cs="Times New Roman"/>
-              <w:szCs w:val="24"/>
-            </w:rPr>
-            <w:fldChar w:fldCharType="end"/>
-          </w:r>
-        </w:sdtContent>
-      </w:sdt>
-    </w:p>
-    <w:p>
-      <w:pPr>
-        <w:pStyle w:val="Ttulo3"/>
-      </w:pPr>
-      <w:bookmarkStart w:id="20" w:name="_Toc464637342"/>
-      <w:r>
-        <w:t>Pruebas</w:t>
-      </w:r>
-      <w:bookmarkEnd w:id="20"/>
-    </w:p>
-    <w:p>
-      <w:pPr>
         <w:rPr>
           <w:rFonts w:cs="Times New Roman"/>
           <w:szCs w:val="24"/>
@@ -4811,8 +4962,6 @@
         </w:rPr>
         <w:t>A</w:t>
       </w:r>
-      <w:bookmarkStart w:id="21" w:name="_GoBack"/>
-      <w:bookmarkEnd w:id="21"/>
       <w:r>
         <w:rPr>
           <w:rFonts w:cs="Times New Roman"/>
@@ -4833,6 +4982,7 @@
           <w:rFonts w:cs="Times New Roman"/>
           <w:szCs w:val="24"/>
         </w:rPr>
+        <w:lastRenderedPageBreak/>
         <w:t>La búsqueda de errores que se realiza en la etapa de pruebas puede adaptar distintas formas, en función del contexto y de la fase del proyecto en la que nos encontremos:</w:t>
       </w:r>
     </w:p>
@@ -4853,15 +5003,7 @@
           <w:rFonts w:cs="Times New Roman"/>
           <w:szCs w:val="24"/>
         </w:rPr>
-        <w:t xml:space="preserve">Las pruebas de unidad sirven para comprobar el correcto funcionamiento de un componente concreto de nuestro sistema. Es este tipo de pruebas, el "probador" debe buscar situaciones límite que expongan las limitaciones de la implementación del componente, ya sea tratando éste como una caja negra ("pruebas de caja negra") </w:t>
-      </w:r>
-      <w:r>
-        <w:rPr>
-          <w:rFonts w:cs="Times New Roman"/>
-          <w:szCs w:val="24"/>
-        </w:rPr>
-        <w:lastRenderedPageBreak/>
-        <w:t>o fijándonos en su estructura interna ("pruebas de caja blanca"). Resulta recomendable que, conforme vamos añadiéndole nueva funcionalidad a nuestras aplicaciones, vayamos creando nuevos test con los medir nuestro progreso y también repitamos los antiguos para comprobar que lo que antes funcionaba sigue funcionando (test de regresión).</w:t>
+        <w:t>Las pruebas de unidad sirven para comprobar el correcto funcionamiento de un componente concreto de nuestro sistema. Es este tipo de pruebas, el "probador" debe buscar situaciones límite que expongan las limitaciones de la implementación del componente, ya sea tratando éste como una caja negra ("pruebas de caja negra") o fijándonos en su estructura interna ("pruebas de caja blanca"). Resulta recomendable que, conforme vamos añadiéndole nueva funcionalidad a nuestras aplicaciones, vayamos creando nuevos test con los medir nuestro progreso y también repitamos los antiguos para comprobar que lo que antes funcionaba sigue funcionando (test de regresión).</w:t>
       </w:r>
     </w:p>
     <w:p>
@@ -4951,6 +5093,7 @@
           <w:rFonts w:cs="Times New Roman"/>
           <w:szCs w:val="24"/>
         </w:rPr>
+        <w:lastRenderedPageBreak/>
         <w:t xml:space="preserve">Por último, a lo largo de todo el ciclo de vida del software, se suelen hacer revisiones de todos los productos generados a lo largo del proyecto, desde el documento de especificación de requerimientos hasta el código de los distintos módulos de una aplicación. Estas revisiones, de carácter más o menos formal, ayuden a verificar la corrección del producto revisado y también a validarlo (comprobar que se ajusta a los requerimientos reales del sistema). </w:t>
       </w:r>
       <w:sdt>
@@ -4962,6 +5105,7 @@
           <w:id w:val="1613705590"/>
           <w:citation/>
         </w:sdtPr>
+        <w:sdtEndPr/>
         <w:sdtContent>
           <w:r>
             <w:rPr>
@@ -5003,8 +5147,8 @@
       </w:sdt>
     </w:p>
     <w:sectPr>
-      <w:headerReference w:type="default" r:id="rId11"/>
-      <w:footerReference w:type="default" r:id="rId12"/>
+      <w:headerReference w:type="default" r:id="rId12"/>
+      <w:footerReference w:type="default" r:id="rId13"/>
       <w:pgSz w:w="12240" w:h="15840" w:code="1"/>
       <w:pgMar w:top="1701" w:right="1418" w:bottom="1701" w:left="1985" w:header="709" w:footer="709" w:gutter="0"/>
       <w:cols w:space="708"/>
@@ -5049,6 +5193,7 @@
         <w:docPartUnique/>
       </w:docPartObj>
     </w:sdtPr>
+    <w:sdtEndPr/>
     <w:sdtContent>
       <w:p>
         <w:pPr>
@@ -5069,7 +5214,7 @@
             <w:noProof/>
             <w:lang w:val="es-ES"/>
           </w:rPr>
-          <w:t>19</w:t>
+          <w:t>21</w:t>
         </w:r>
         <w:r>
           <w:fldChar w:fldCharType="end"/>
@@ -7725,6 +7870,92 @@
     </w:lvl>
   </w:abstractNum>
   <w:abstractNum w:abstractNumId="22" w15:restartNumberingAfterBreak="0">
+    <w:nsid w:val="4D200A48"/>
+    <w:multiLevelType w:val="hybridMultilevel"/>
+    <w:tmpl w:val="3C5E7054"/>
+    <w:lvl w:ilvl="0" w:tplc="0409001B">
+      <w:start w:val="1"/>
+      <w:numFmt w:val="lowerRoman"/>
+      <w:lvlText w:val="%1."/>
+      <w:lvlJc w:val="right"/>
+      <w:pPr>
+        <w:ind w:left="720" w:hanging="360"/>
+      </w:pPr>
+    </w:lvl>
+    <w:lvl w:ilvl="1" w:tplc="440A0019" w:tentative="1">
+      <w:start w:val="1"/>
+      <w:numFmt w:val="lowerLetter"/>
+      <w:lvlText w:val="%2."/>
+      <w:lvlJc w:val="left"/>
+      <w:pPr>
+        <w:ind w:left="1440" w:hanging="360"/>
+      </w:pPr>
+    </w:lvl>
+    <w:lvl w:ilvl="2" w:tplc="440A001B" w:tentative="1">
+      <w:start w:val="1"/>
+      <w:numFmt w:val="lowerRoman"/>
+      <w:lvlText w:val="%3."/>
+      <w:lvlJc w:val="right"/>
+      <w:pPr>
+        <w:ind w:left="2160" w:hanging="180"/>
+      </w:pPr>
+    </w:lvl>
+    <w:lvl w:ilvl="3" w:tplc="440A000F" w:tentative="1">
+      <w:start w:val="1"/>
+      <w:numFmt w:val="decimal"/>
+      <w:lvlText w:val="%4."/>
+      <w:lvlJc w:val="left"/>
+      <w:pPr>
+        <w:ind w:left="2880" w:hanging="360"/>
+      </w:pPr>
+    </w:lvl>
+    <w:lvl w:ilvl="4" w:tplc="440A0019" w:tentative="1">
+      <w:start w:val="1"/>
+      <w:numFmt w:val="lowerLetter"/>
+      <w:lvlText w:val="%5."/>
+      <w:lvlJc w:val="left"/>
+      <w:pPr>
+        <w:ind w:left="3600" w:hanging="360"/>
+      </w:pPr>
+    </w:lvl>
+    <w:lvl w:ilvl="5" w:tplc="440A001B" w:tentative="1">
+      <w:start w:val="1"/>
+      <w:numFmt w:val="lowerRoman"/>
+      <w:lvlText w:val="%6."/>
+      <w:lvlJc w:val="right"/>
+      <w:pPr>
+        <w:ind w:left="4320" w:hanging="180"/>
+      </w:pPr>
+    </w:lvl>
+    <w:lvl w:ilvl="6" w:tplc="440A000F" w:tentative="1">
+      <w:start w:val="1"/>
+      <w:numFmt w:val="decimal"/>
+      <w:lvlText w:val="%7."/>
+      <w:lvlJc w:val="left"/>
+      <w:pPr>
+        <w:ind w:left="5040" w:hanging="360"/>
+      </w:pPr>
+    </w:lvl>
+    <w:lvl w:ilvl="7" w:tplc="440A0019" w:tentative="1">
+      <w:start w:val="1"/>
+      <w:numFmt w:val="lowerLetter"/>
+      <w:lvlText w:val="%8."/>
+      <w:lvlJc w:val="left"/>
+      <w:pPr>
+        <w:ind w:left="5760" w:hanging="360"/>
+      </w:pPr>
+    </w:lvl>
+    <w:lvl w:ilvl="8" w:tplc="440A001B" w:tentative="1">
+      <w:start w:val="1"/>
+      <w:numFmt w:val="lowerRoman"/>
+      <w:lvlText w:val="%9."/>
+      <w:lvlJc w:val="right"/>
+      <w:pPr>
+        <w:ind w:left="6480" w:hanging="180"/>
+      </w:pPr>
+    </w:lvl>
+  </w:abstractNum>
+  <w:abstractNum w:abstractNumId="23" w15:restartNumberingAfterBreak="0">
     <w:nsid w:val="52CF1649"/>
     <w:multiLevelType w:val="hybridMultilevel"/>
     <w:tmpl w:val="45B0C064"/>
@@ -7837,7 +8068,7 @@
       </w:rPr>
     </w:lvl>
   </w:abstractNum>
-  <w:abstractNum w:abstractNumId="23" w15:restartNumberingAfterBreak="0">
+  <w:abstractNum w:abstractNumId="24" w15:restartNumberingAfterBreak="0">
     <w:nsid w:val="5342620B"/>
     <w:multiLevelType w:val="multilevel"/>
     <w:tmpl w:val="36502A44"/>
@@ -7986,7 +8217,7 @@
       </w:rPr>
     </w:lvl>
   </w:abstractNum>
-  <w:abstractNum w:abstractNumId="24" w15:restartNumberingAfterBreak="0">
+  <w:abstractNum w:abstractNumId="25" w15:restartNumberingAfterBreak="0">
     <w:nsid w:val="54451C37"/>
     <w:multiLevelType w:val="hybridMultilevel"/>
     <w:tmpl w:val="66461FDE"/>
@@ -8099,7 +8330,7 @@
       </w:rPr>
     </w:lvl>
   </w:abstractNum>
-  <w:abstractNum w:abstractNumId="25" w15:restartNumberingAfterBreak="0">
+  <w:abstractNum w:abstractNumId="26" w15:restartNumberingAfterBreak="0">
     <w:nsid w:val="555852D7"/>
     <w:multiLevelType w:val="multilevel"/>
     <w:tmpl w:val="9AAE6B88"/>
@@ -8248,7 +8479,7 @@
       </w:rPr>
     </w:lvl>
   </w:abstractNum>
-  <w:abstractNum w:abstractNumId="26" w15:restartNumberingAfterBreak="0">
+  <w:abstractNum w:abstractNumId="27" w15:restartNumberingAfterBreak="0">
     <w:nsid w:val="5B4A7CDB"/>
     <w:multiLevelType w:val="hybridMultilevel"/>
     <w:tmpl w:val="0A76CE16"/>
@@ -8361,7 +8592,7 @@
       </w:rPr>
     </w:lvl>
   </w:abstractNum>
-  <w:abstractNum w:abstractNumId="27" w15:restartNumberingAfterBreak="0">
+  <w:abstractNum w:abstractNumId="28" w15:restartNumberingAfterBreak="0">
     <w:nsid w:val="5FEA52CB"/>
     <w:multiLevelType w:val="multilevel"/>
     <w:tmpl w:val="DDACA408"/>
@@ -8510,7 +8741,7 @@
       </w:rPr>
     </w:lvl>
   </w:abstractNum>
-  <w:abstractNum w:abstractNumId="28" w15:restartNumberingAfterBreak="0">
+  <w:abstractNum w:abstractNumId="29" w15:restartNumberingAfterBreak="0">
     <w:nsid w:val="60CD6B45"/>
     <w:multiLevelType w:val="multilevel"/>
     <w:tmpl w:val="05A0405A"/>
@@ -8659,7 +8890,7 @@
       </w:rPr>
     </w:lvl>
   </w:abstractNum>
-  <w:abstractNum w:abstractNumId="29" w15:restartNumberingAfterBreak="0">
+  <w:abstractNum w:abstractNumId="30" w15:restartNumberingAfterBreak="0">
     <w:nsid w:val="64294D49"/>
     <w:multiLevelType w:val="hybridMultilevel"/>
     <w:tmpl w:val="3C3AFC4E"/>
@@ -8772,7 +9003,7 @@
       </w:rPr>
     </w:lvl>
   </w:abstractNum>
-  <w:abstractNum w:abstractNumId="30" w15:restartNumberingAfterBreak="0">
+  <w:abstractNum w:abstractNumId="31" w15:restartNumberingAfterBreak="0">
     <w:nsid w:val="659B3BF6"/>
     <w:multiLevelType w:val="hybridMultilevel"/>
     <w:tmpl w:val="1A2A44B8"/>
@@ -8885,7 +9116,7 @@
       </w:rPr>
     </w:lvl>
   </w:abstractNum>
-  <w:abstractNum w:abstractNumId="31" w15:restartNumberingAfterBreak="0">
+  <w:abstractNum w:abstractNumId="32" w15:restartNumberingAfterBreak="0">
     <w:nsid w:val="66AB71F0"/>
     <w:multiLevelType w:val="hybridMultilevel"/>
     <w:tmpl w:val="99840280"/>
@@ -8998,7 +9229,7 @@
       </w:rPr>
     </w:lvl>
   </w:abstractNum>
-  <w:abstractNum w:abstractNumId="32" w15:restartNumberingAfterBreak="0">
+  <w:abstractNum w:abstractNumId="33" w15:restartNumberingAfterBreak="0">
     <w:nsid w:val="68D03E1F"/>
     <w:multiLevelType w:val="multilevel"/>
     <w:tmpl w:val="B6764574"/>
@@ -9147,7 +9378,7 @@
       </w:rPr>
     </w:lvl>
   </w:abstractNum>
-  <w:abstractNum w:abstractNumId="33" w15:restartNumberingAfterBreak="0">
+  <w:abstractNum w:abstractNumId="34" w15:restartNumberingAfterBreak="0">
     <w:nsid w:val="6BDA615F"/>
     <w:multiLevelType w:val="hybridMultilevel"/>
     <w:tmpl w:val="8736CA00"/>
@@ -9260,7 +9491,7 @@
       </w:rPr>
     </w:lvl>
   </w:abstractNum>
-  <w:abstractNum w:abstractNumId="34" w15:restartNumberingAfterBreak="0">
+  <w:abstractNum w:abstractNumId="35" w15:restartNumberingAfterBreak="0">
     <w:nsid w:val="6CDB543B"/>
     <w:multiLevelType w:val="singleLevel"/>
     <w:tmpl w:val="0C0A000F"/>
@@ -9277,7 +9508,7 @@
       </w:pPr>
     </w:lvl>
   </w:abstractNum>
-  <w:abstractNum w:abstractNumId="35" w15:restartNumberingAfterBreak="0">
+  <w:abstractNum w:abstractNumId="36" w15:restartNumberingAfterBreak="0">
     <w:nsid w:val="6DE3748E"/>
     <w:multiLevelType w:val="multilevel"/>
     <w:tmpl w:val="2D349FD6"/>
@@ -9420,7 +9651,7 @@
       </w:pPr>
     </w:lvl>
   </w:abstractNum>
-  <w:abstractNum w:abstractNumId="36" w15:restartNumberingAfterBreak="0">
+  <w:abstractNum w:abstractNumId="37" w15:restartNumberingAfterBreak="0">
     <w:nsid w:val="6E601C23"/>
     <w:multiLevelType w:val="hybridMultilevel"/>
     <w:tmpl w:val="43765F32"/>
@@ -9533,7 +9764,7 @@
       </w:rPr>
     </w:lvl>
   </w:abstractNum>
-  <w:abstractNum w:abstractNumId="37" w15:restartNumberingAfterBreak="0">
+  <w:abstractNum w:abstractNumId="38" w15:restartNumberingAfterBreak="0">
     <w:nsid w:val="6EE069FA"/>
     <w:multiLevelType w:val="hybridMultilevel"/>
     <w:tmpl w:val="BC94EEA2"/>
@@ -9622,7 +9853,7 @@
       </w:pPr>
     </w:lvl>
   </w:abstractNum>
-  <w:abstractNum w:abstractNumId="38" w15:restartNumberingAfterBreak="0">
+  <w:abstractNum w:abstractNumId="39" w15:restartNumberingAfterBreak="0">
     <w:nsid w:val="6F3929B1"/>
     <w:multiLevelType w:val="hybridMultilevel"/>
     <w:tmpl w:val="41189372"/>
@@ -9735,7 +9966,7 @@
       </w:rPr>
     </w:lvl>
   </w:abstractNum>
-  <w:abstractNum w:abstractNumId="39" w15:restartNumberingAfterBreak="0">
+  <w:abstractNum w:abstractNumId="40" w15:restartNumberingAfterBreak="0">
     <w:nsid w:val="70985982"/>
     <w:multiLevelType w:val="hybridMultilevel"/>
     <w:tmpl w:val="4AF64920"/>
@@ -9847,7 +10078,7 @@
       </w:rPr>
     </w:lvl>
   </w:abstractNum>
-  <w:abstractNum w:abstractNumId="40" w15:restartNumberingAfterBreak="0">
+  <w:abstractNum w:abstractNumId="41" w15:restartNumberingAfterBreak="0">
     <w:nsid w:val="71715799"/>
     <w:multiLevelType w:val="hybridMultilevel"/>
     <w:tmpl w:val="B13E02F4"/>
@@ -9960,7 +10191,7 @@
       </w:rPr>
     </w:lvl>
   </w:abstractNum>
-  <w:abstractNum w:abstractNumId="41" w15:restartNumberingAfterBreak="0">
+  <w:abstractNum w:abstractNumId="42" w15:restartNumberingAfterBreak="0">
     <w:nsid w:val="72A31B20"/>
     <w:multiLevelType w:val="hybridMultilevel"/>
     <w:tmpl w:val="9A4E09FC"/>
@@ -10073,7 +10304,7 @@
       </w:rPr>
     </w:lvl>
   </w:abstractNum>
-  <w:abstractNum w:abstractNumId="42" w15:restartNumberingAfterBreak="0">
+  <w:abstractNum w:abstractNumId="43" w15:restartNumberingAfterBreak="0">
     <w:nsid w:val="72D111D3"/>
     <w:multiLevelType w:val="multilevel"/>
     <w:tmpl w:val="D8A26758"/>
@@ -10222,7 +10453,120 @@
       </w:rPr>
     </w:lvl>
   </w:abstractNum>
-  <w:abstractNum w:abstractNumId="43" w15:restartNumberingAfterBreak="0">
+  <w:abstractNum w:abstractNumId="44" w15:restartNumberingAfterBreak="0">
+    <w:nsid w:val="76270080"/>
+    <w:multiLevelType w:val="hybridMultilevel"/>
+    <w:tmpl w:val="ABB0EDA6"/>
+    <w:lvl w:ilvl="0" w:tplc="440A0001">
+      <w:start w:val="1"/>
+      <w:numFmt w:val="bullet"/>
+      <w:lvlText w:val=""/>
+      <w:lvlJc w:val="left"/>
+      <w:pPr>
+        <w:ind w:left="720" w:hanging="360"/>
+      </w:pPr>
+      <w:rPr>
+        <w:rFonts w:ascii="Symbol" w:hAnsi="Symbol" w:hint="default"/>
+      </w:rPr>
+    </w:lvl>
+    <w:lvl w:ilvl="1" w:tplc="440A0003" w:tentative="1">
+      <w:start w:val="1"/>
+      <w:numFmt w:val="bullet"/>
+      <w:lvlText w:val="o"/>
+      <w:lvlJc w:val="left"/>
+      <w:pPr>
+        <w:ind w:left="1440" w:hanging="360"/>
+      </w:pPr>
+      <w:rPr>
+        <w:rFonts w:ascii="Courier New" w:hAnsi="Courier New" w:cs="Courier New" w:hint="default"/>
+      </w:rPr>
+    </w:lvl>
+    <w:lvl w:ilvl="2" w:tplc="440A0005" w:tentative="1">
+      <w:start w:val="1"/>
+      <w:numFmt w:val="bullet"/>
+      <w:lvlText w:val=""/>
+      <w:lvlJc w:val="left"/>
+      <w:pPr>
+        <w:ind w:left="2160" w:hanging="360"/>
+      </w:pPr>
+      <w:rPr>
+        <w:rFonts w:ascii="Wingdings" w:hAnsi="Wingdings" w:hint="default"/>
+      </w:rPr>
+    </w:lvl>
+    <w:lvl w:ilvl="3" w:tplc="440A0001" w:tentative="1">
+      <w:start w:val="1"/>
+      <w:numFmt w:val="bullet"/>
+      <w:lvlText w:val=""/>
+      <w:lvlJc w:val="left"/>
+      <w:pPr>
+        <w:ind w:left="2880" w:hanging="360"/>
+      </w:pPr>
+      <w:rPr>
+        <w:rFonts w:ascii="Symbol" w:hAnsi="Symbol" w:hint="default"/>
+      </w:rPr>
+    </w:lvl>
+    <w:lvl w:ilvl="4" w:tplc="440A0003" w:tentative="1">
+      <w:start w:val="1"/>
+      <w:numFmt w:val="bullet"/>
+      <w:lvlText w:val="o"/>
+      <w:lvlJc w:val="left"/>
+      <w:pPr>
+        <w:ind w:left="3600" w:hanging="360"/>
+      </w:pPr>
+      <w:rPr>
+        <w:rFonts w:ascii="Courier New" w:hAnsi="Courier New" w:cs="Courier New" w:hint="default"/>
+      </w:rPr>
+    </w:lvl>
+    <w:lvl w:ilvl="5" w:tplc="440A0005" w:tentative="1">
+      <w:start w:val="1"/>
+      <w:numFmt w:val="bullet"/>
+      <w:lvlText w:val=""/>
+      <w:lvlJc w:val="left"/>
+      <w:pPr>
+        <w:ind w:left="4320" w:hanging="360"/>
+      </w:pPr>
+      <w:rPr>
+        <w:rFonts w:ascii="Wingdings" w:hAnsi="Wingdings" w:hint="default"/>
+      </w:rPr>
+    </w:lvl>
+    <w:lvl w:ilvl="6" w:tplc="440A0001" w:tentative="1">
+      <w:start w:val="1"/>
+      <w:numFmt w:val="bullet"/>
+      <w:lvlText w:val=""/>
+      <w:lvlJc w:val="left"/>
+      <w:pPr>
+        <w:ind w:left="5040" w:hanging="360"/>
+      </w:pPr>
+      <w:rPr>
+        <w:rFonts w:ascii="Symbol" w:hAnsi="Symbol" w:hint="default"/>
+      </w:rPr>
+    </w:lvl>
+    <w:lvl w:ilvl="7" w:tplc="440A0003" w:tentative="1">
+      <w:start w:val="1"/>
+      <w:numFmt w:val="bullet"/>
+      <w:lvlText w:val="o"/>
+      <w:lvlJc w:val="left"/>
+      <w:pPr>
+        <w:ind w:left="5760" w:hanging="360"/>
+      </w:pPr>
+      <w:rPr>
+        <w:rFonts w:ascii="Courier New" w:hAnsi="Courier New" w:cs="Courier New" w:hint="default"/>
+      </w:rPr>
+    </w:lvl>
+    <w:lvl w:ilvl="8" w:tplc="440A0005" w:tentative="1">
+      <w:start w:val="1"/>
+      <w:numFmt w:val="bullet"/>
+      <w:lvlText w:val=""/>
+      <w:lvlJc w:val="left"/>
+      <w:pPr>
+        <w:ind w:left="6480" w:hanging="360"/>
+      </w:pPr>
+      <w:rPr>
+        <w:rFonts w:ascii="Wingdings" w:hAnsi="Wingdings" w:hint="default"/>
+      </w:rPr>
+    </w:lvl>
+  </w:abstractNum>
+  <w:abstractNum w:abstractNumId="45" w15:restartNumberingAfterBreak="0">
     <w:nsid w:val="79150015"/>
     <w:multiLevelType w:val="singleLevel"/>
     <w:tmpl w:val="F77C13F6"/>
@@ -10244,7 +10588,7 @@
       </w:rPr>
     </w:lvl>
   </w:abstractNum>
-  <w:abstractNum w:abstractNumId="44" w15:restartNumberingAfterBreak="0">
+  <w:abstractNum w:abstractNumId="46" w15:restartNumberingAfterBreak="0">
     <w:nsid w:val="7D073894"/>
     <w:multiLevelType w:val="multilevel"/>
     <w:tmpl w:val="7A965C48"/>
@@ -10393,7 +10737,7 @@
       </w:rPr>
     </w:lvl>
   </w:abstractNum>
-  <w:abstractNum w:abstractNumId="45" w15:restartNumberingAfterBreak="0">
+  <w:abstractNum w:abstractNumId="47" w15:restartNumberingAfterBreak="0">
     <w:nsid w:val="7DD07216"/>
     <w:multiLevelType w:val="hybridMultilevel"/>
     <w:tmpl w:val="10EC75A6"/>
@@ -10510,22 +10854,22 @@
     <w:abstractNumId w:val="5"/>
   </w:num>
   <w:num w:numId="2">
-    <w:abstractNumId w:val="36"/>
+    <w:abstractNumId w:val="37"/>
   </w:num>
   <w:num w:numId="3">
     <w:abstractNumId w:val="15"/>
   </w:num>
   <w:num w:numId="4">
-    <w:abstractNumId w:val="33"/>
+    <w:abstractNumId w:val="34"/>
   </w:num>
   <w:num w:numId="5">
-    <w:abstractNumId w:val="22"/>
+    <w:abstractNumId w:val="23"/>
   </w:num>
   <w:num w:numId="6">
-    <w:abstractNumId w:val="37"/>
+    <w:abstractNumId w:val="38"/>
   </w:num>
   <w:num w:numId="7">
-    <w:abstractNumId w:val="39"/>
+    <w:abstractNumId w:val="40"/>
   </w:num>
   <w:num w:numId="8">
     <w:abstractNumId w:val="18"/>
@@ -10534,19 +10878,19 @@
     <w:abstractNumId w:val="3"/>
   </w:num>
   <w:num w:numId="10">
-    <w:abstractNumId w:val="38"/>
+    <w:abstractNumId w:val="39"/>
   </w:num>
   <w:num w:numId="11">
-    <w:abstractNumId w:val="31"/>
+    <w:abstractNumId w:val="32"/>
   </w:num>
   <w:num w:numId="12">
     <w:abstractNumId w:val="6"/>
   </w:num>
   <w:num w:numId="13">
-    <w:abstractNumId w:val="26"/>
+    <w:abstractNumId w:val="27"/>
   </w:num>
   <w:num w:numId="14">
-    <w:abstractNumId w:val="40"/>
+    <w:abstractNumId w:val="41"/>
   </w:num>
   <w:num w:numId="15">
     <w:abstractNumId w:val="13"/>
@@ -10561,16 +10905,16 @@
     <w:abstractNumId w:val="0"/>
   </w:num>
   <w:num w:numId="19">
-    <w:abstractNumId w:val="32"/>
+    <w:abstractNumId w:val="33"/>
   </w:num>
   <w:num w:numId="20">
-    <w:abstractNumId w:val="42"/>
+    <w:abstractNumId w:val="43"/>
   </w:num>
   <w:num w:numId="21">
-    <w:abstractNumId w:val="44"/>
+    <w:abstractNumId w:val="46"/>
   </w:num>
   <w:num w:numId="22">
-    <w:abstractNumId w:val="27"/>
+    <w:abstractNumId w:val="28"/>
   </w:num>
   <w:num w:numId="23">
     <w:abstractNumId w:val="10"/>
@@ -10585,13 +10929,13 @@
     <w:abstractNumId w:val="8"/>
   </w:num>
   <w:num w:numId="27">
-    <w:abstractNumId w:val="25"/>
+    <w:abstractNumId w:val="26"/>
   </w:num>
   <w:num w:numId="28">
-    <w:abstractNumId w:val="23"/>
+    <w:abstractNumId w:val="24"/>
   </w:num>
   <w:num w:numId="29">
-    <w:abstractNumId w:val="28"/>
+    <w:abstractNumId w:val="29"/>
   </w:num>
   <w:num w:numId="30">
     <w:abstractNumId w:val="1"/>
@@ -10600,7 +10944,7 @@
     <w:abstractNumId w:val="20"/>
   </w:num>
   <w:num w:numId="32">
-    <w:abstractNumId w:val="30"/>
+    <w:abstractNumId w:val="31"/>
   </w:num>
   <w:num w:numId="33">
     <w:abstractNumId w:val="16"/>
@@ -10609,28 +10953,28 @@
     <w:abstractNumId w:val="4"/>
   </w:num>
   <w:num w:numId="35">
-    <w:abstractNumId w:val="34"/>
+    <w:abstractNumId w:val="35"/>
   </w:num>
   <w:num w:numId="36">
-    <w:abstractNumId w:val="43"/>
+    <w:abstractNumId w:val="45"/>
   </w:num>
   <w:num w:numId="37">
     <w:abstractNumId w:val="2"/>
   </w:num>
   <w:num w:numId="38">
-    <w:abstractNumId w:val="41"/>
+    <w:abstractNumId w:val="42"/>
   </w:num>
   <w:num w:numId="39">
     <w:abstractNumId w:val="14"/>
   </w:num>
   <w:num w:numId="40">
-    <w:abstractNumId w:val="24"/>
+    <w:abstractNumId w:val="25"/>
   </w:num>
   <w:num w:numId="41">
-    <w:abstractNumId w:val="35"/>
+    <w:abstractNumId w:val="36"/>
   </w:num>
   <w:num w:numId="42">
-    <w:abstractNumId w:val="45"/>
+    <w:abstractNumId w:val="47"/>
   </w:num>
   <w:num w:numId="43">
     <w:abstractNumId w:val="12"/>
@@ -10642,7 +10986,13 @@
     <w:abstractNumId w:val="17"/>
   </w:num>
   <w:num w:numId="46">
-    <w:abstractNumId w:val="29"/>
+    <w:abstractNumId w:val="30"/>
+  </w:num>
+  <w:num w:numId="47">
+    <w:abstractNumId w:val="44"/>
+  </w:num>
+  <w:num w:numId="48">
+    <w:abstractNumId w:val="22"/>
   </w:num>
   <w:numIdMacAtCleanup w:val="43"/>
 </w:numbering>
@@ -10820,7 +11170,7 @@
     <w:lsdException w:name="Table Web 2" w:semiHidden="1" w:unhideWhenUsed="1"/>
     <w:lsdException w:name="Table Web 3" w:semiHidden="1" w:unhideWhenUsed="1"/>
     <w:lsdException w:name="Balloon Text" w:semiHidden="1" w:unhideWhenUsed="1"/>
-    <w:lsdException w:name="Table Grid" w:semiHidden="1" w:uiPriority="59" w:unhideWhenUsed="1"/>
+    <w:lsdException w:name="Table Grid" w:uiPriority="59"/>
     <w:lsdException w:name="Table Theme" w:semiHidden="1" w:unhideWhenUsed="1"/>
     <w:lsdException w:name="Placeholder Text" w:semiHidden="1"/>
     <w:lsdException w:name="No Spacing" w:uiPriority="1" w:qFormat="1"/>
@@ -12288,7 +12638,7 @@
     <b:Pages>48</b:Pages>
     <b:City>Alicante</b:City>
     <b:Publisher>Editorial Club Universitario</b:Publisher>
-    <b:RefOrder>1</b:RefOrder>
+    <b:RefOrder>11</b:RefOrder>
   </b:Source>
   <b:Source>
     <b:Tag>Lar99</b:Tag>
@@ -12318,7 +12668,7 @@
     <b:Pages>15</b:Pages>
     <b:City>México D.F.</b:City>
     <b:Publisher>Pearson</b:Publisher>
-    <b:RefOrder>10</b:RefOrder>
+    <b:RefOrder>9</b:RefOrder>
   </b:Source>
   <b:Source>
     <b:Tag>Sil02</b:Tag>
@@ -12366,7 +12716,7 @@
     <b:Pages>3</b:Pages>
     <b:City>Madrid</b:City>
     <b:Publisher>McGraw-Hill</b:Publisher>
-    <b:RefOrder>11</b:RefOrder>
+    <b:RefOrder>12</b:RefOrder>
   </b:Source>
   <b:Source>
     <b:Tag>Ber05</b:Tag>
@@ -12386,7 +12736,7 @@
         </b:NameList>
       </b:Author>
     </b:Author>
-    <b:RefOrder>12</b:RefOrder>
+    <b:RefOrder>10</b:RefOrder>
   </b:Source>
   <b:Source>
     <b:Tag>Asa14</b:Tag>
@@ -12409,7 +12759,7 @@
     <b:Month>Noviembre</b:Month>
     <b:Day>27</b:Day>
     <b:URL>http://www.asamblea.gob.sv/eparlamento/indice-legislativo/buscador-de-documentos-legislativos/ley-de-impuesto-sobre-la-renta</b:URL>
-    <b:RefOrder>5</b:RefOrder>
+    <b:RefOrder>4</b:RefOrder>
   </b:Source>
   <b:Source>
     <b:Tag>Jib12</b:Tag>
@@ -12458,7 +12808,7 @@
     </b:Author>
     <b:City>Santiago</b:City>
     <b:Publisher>Naciones Unidas</b:Publisher>
-    <b:RefOrder>7</b:RefOrder>
+    <b:RefOrder>6</b:RefOrder>
   </b:Source>
   <b:Source>
     <b:Tag>Cír</b:Tag>
@@ -12472,7 +12822,7 @@
     <b:Title>Informed</b:Title>
     <b:InternetSiteTitle>Informed</b:InternetSiteTitle>
     <b:URL>http://www.sld.cu/galerias/doc/sitios/infodir/herramientas_basicas_para_la_solucion_de_problemas_1.doc</b:URL>
-    <b:RefOrder>8</b:RefOrder>
+    <b:RefOrder>7</b:RefOrder>
   </b:Source>
   <b:Source>
     <b:Tag>Art10</b:Tag>
@@ -12489,7 +12839,7 @@
     <b:Month>Septiembre</b:Month>
     <b:Day>27</b:Day>
     <b:URL>http://estudiodefactibilidadyproyectos.blogspot.com/2010/09/factibilidad-y-viabilidad.html</b:URL>
-    <b:RefOrder>3</b:RefOrder>
+    <b:RefOrder>2</b:RefOrder>
   </b:Source>
   <b:Source>
     <b:Tag>Her06</b:Tag>
@@ -12535,7 +12885,7 @@
     <b:Pages>310 y 314</b:Pages>
     <b:City>México D.F.</b:City>
     <b:Publisher>McGraw-Hill</b:Publisher>
-    <b:RefOrder>2</b:RefOrder>
+    <b:RefOrder>1</b:RefOrder>
   </b:Source>
   <b:Source>
     <b:Tag>Git00</b:Tag>
@@ -12548,7 +12898,7 @@
         <b:Corporate>Ortegon, Pacheco &amp; Roura</b:Corporate>
       </b:Author>
     </b:Author>
-    <b:RefOrder>6</b:RefOrder>
+    <b:RefOrder>5</b:RefOrder>
   </b:Source>
   <b:Source>
     <b:Tag>Fra09</b:Tag>
@@ -12578,7 +12928,7 @@
         </b:NameList>
       </b:BookAuthor>
     </b:Author>
-    <b:RefOrder>9</b:RefOrder>
+    <b:RefOrder>8</b:RefOrder>
   </b:Source>
   <b:Source>
     <b:Tag>MarcadorDePosición1</b:Tag>
@@ -12599,13 +12949,13 @@
     </b:Author>
     <b:City>México D.F.</b:City>
     <b:Publisher>Pearson</b:Publisher>
-    <b:RefOrder>4</b:RefOrder>
+    <b:RefOrder>3</b:RefOrder>
   </b:Source>
 </b:Sources>
 </file>
 
 <file path=customXml/itemProps1.xml><?xml version="1.0" encoding="utf-8"?>
-<ds:datastoreItem xmlns:ds="http://schemas.openxmlformats.org/officeDocument/2006/customXml" ds:itemID="{83475A31-350C-4754-8273-40A8A5044B76}">
+<ds:datastoreItem xmlns:ds="http://schemas.openxmlformats.org/officeDocument/2006/customXml" ds:itemID="{BA3FD51C-31FD-4333-AC5E-91E9D283561A}">
   <ds:schemaRefs>
     <ds:schemaRef ds:uri="http://schemas.openxmlformats.org/officeDocument/2006/bibliography"/>
   </ds:schemaRefs>

</xml_diff>